<commit_message>
changed the font and styling
</commit_message>
<xml_diff>
--- a/Voting Management System - Description.docx
+++ b/Voting Management System - Description.docx
@@ -8,7 +8,7 @@
         <w:contextualSpacing/>
         <w:jc w:val="right"/>
         <w:rPr>
-          <w:rFonts w:ascii="Times New Roman" w:hAnsi="Times New Roman" w:cs="Times New Roman"/>
+          <w:rFonts w:ascii="Arial" w:hAnsi="Arial" w:cs="Arial"/>
           <w:sz w:val="24"/>
           <w:szCs w:val="24"/>
           <w:lang w:val="en-US"/>
@@ -16,7 +16,7 @@
       </w:pPr>
       <w:r>
         <w:rPr>
-          <w:rFonts w:ascii="Times New Roman" w:hAnsi="Times New Roman" w:cs="Times New Roman"/>
+          <w:rFonts w:ascii="Arial" w:hAnsi="Arial" w:cs="Arial"/>
           <w:sz w:val="24"/>
           <w:szCs w:val="24"/>
           <w:lang w:val="en-US"/>
@@ -32,6 +32,28 @@
           <w:lang w:val="en-US"/>
         </w:rPr>
       </w:pPr>
+    </w:p>
+    <w:p>
+      <w:pPr>
+        <w:spacing w:after="0" w:line="240" w:lineRule="auto"/>
+        <w:contextualSpacing/>
+        <w:jc w:val="center"/>
+        <w:rPr>
+          <w:rFonts w:ascii="Aharoni" w:hAnsi="Aharoni" w:cs="Aharoni" w:hint="cs"/>
+          <w:sz w:val="36"/>
+          <w:szCs w:val="36"/>
+          <w:lang w:val="en-US"/>
+        </w:rPr>
+      </w:pPr>
+      <w:r>
+        <w:rPr>
+          <w:rFonts w:ascii="Aharoni" w:hAnsi="Aharoni" w:cs="Aharoni" w:hint="cs"/>
+          <w:sz w:val="36"/>
+          <w:szCs w:val="36"/>
+          <w:lang w:val="en-US"/>
+        </w:rPr>
+        <w:t>Voting Management System</w:t>
+      </w:r>
     </w:p>
     <w:p>
       <w:pPr>
@@ -45,49 +67,31 @@
           <w:lang w:val="en-US"/>
         </w:rPr>
       </w:pPr>
-      <w:r>
+    </w:p>
+    <w:p>
+      <w:pPr>
+        <w:spacing w:after="0" w:line="240" w:lineRule="auto"/>
+        <w:contextualSpacing/>
+        <w:jc w:val="center"/>
         <w:rPr>
           <w:rFonts w:ascii="Book Antiqua" w:hAnsi="Book Antiqua"/>
           <w:sz w:val="36"/>
           <w:szCs w:val="36"/>
           <w:lang w:val="en-US"/>
         </w:rPr>
-        <w:t>Voting Management System</w:t>
-      </w:r>
-    </w:p>
-    <w:p>
-      <w:pPr>
-        <w:spacing w:after="0" w:line="240" w:lineRule="auto"/>
-        <w:contextualSpacing/>
-        <w:jc w:val="center"/>
-        <w:rPr>
-          <w:rFonts w:ascii="Book Antiqua" w:hAnsi="Book Antiqua"/>
-          <w:sz w:val="36"/>
-          <w:szCs w:val="36"/>
-          <w:lang w:val="en-US"/>
-        </w:rPr>
-      </w:pPr>
-    </w:p>
-    <w:p>
-      <w:pPr>
-        <w:spacing w:after="0" w:line="240" w:lineRule="auto"/>
-        <w:contextualSpacing/>
-        <w:jc w:val="center"/>
-        <w:rPr>
-          <w:rFonts w:ascii="Book Antiqua" w:hAnsi="Book Antiqua"/>
-          <w:sz w:val="36"/>
-          <w:szCs w:val="36"/>
-          <w:lang w:val="en-US"/>
-        </w:rPr>
-      </w:pPr>
-    </w:p>
-    <w:p>
-      <w:pPr>
-        <w:spacing w:after="0" w:line="240" w:lineRule="auto"/>
-        <w:contextualSpacing/>
-        <w:jc w:val="both"/>
-        <w:rPr>
-          <w:rFonts w:ascii="Courier New" w:hAnsi="Courier New" w:cs="Courier New"/>
+      </w:pPr>
+    </w:p>
+    <w:p>
+      <w:pPr>
+        <w:pStyle w:val="ListParagraph"/>
+        <w:numPr>
+          <w:ilvl w:val="0"/>
+          <w:numId w:val="5"/>
+        </w:numPr>
+        <w:spacing w:after="0" w:line="240" w:lineRule="auto"/>
+        <w:jc w:val="both"/>
+        <w:rPr>
+          <w:rFonts w:ascii="Aharoni" w:hAnsi="Aharoni" w:cs="Aharoni"/>
           <w:b/>
           <w:bCs/>
           <w:sz w:val="28"/>
@@ -97,92 +101,22 @@
       </w:pPr>
       <w:r>
         <w:rPr>
-          <w:rFonts w:ascii="Courier New" w:hAnsi="Courier New" w:cs="Courier New"/>
+          <w:rFonts w:ascii="Aharoni" w:hAnsi="Aharoni" w:cs="Aharoni" w:hint="cs"/>
           <w:b/>
           <w:bCs/>
           <w:sz w:val="28"/>
           <w:szCs w:val="28"/>
           <w:lang w:val="en-US"/>
         </w:rPr>
-        <w:t>Project description:</w:t>
-      </w:r>
-    </w:p>
-    <w:p>
-      <w:pPr>
-        <w:spacing w:after="0" w:line="240" w:lineRule="auto"/>
-        <w:contextualSpacing/>
-        <w:jc w:val="both"/>
-        <w:rPr>
-          <w:rFonts w:ascii="Times New Roman" w:hAnsi="Times New Roman" w:cs="Times New Roman"/>
-          <w:sz w:val="24"/>
-          <w:szCs w:val="24"/>
-          <w:lang w:val="en-US"/>
-        </w:rPr>
-      </w:pPr>
-      <w:r>
-        <w:rPr>
-          <w:rFonts w:ascii="Times New Roman" w:hAnsi="Times New Roman" w:cs="Times New Roman"/>
-          <w:sz w:val="24"/>
-          <w:szCs w:val="24"/>
-          <w:lang w:val="en-US"/>
-        </w:rPr>
-        <w:tab/>
-        <w:t>An application that allows people from Romania to vote online for any election (</w:t>
-      </w:r>
-      <w:r>
-        <w:rPr>
-          <w:rFonts w:ascii="Times New Roman" w:hAnsi="Times New Roman" w:cs="Times New Roman"/>
-          <w:i/>
-          <w:iCs/>
-          <w:sz w:val="24"/>
-          <w:szCs w:val="24"/>
-          <w:lang w:val="en-US"/>
-        </w:rPr>
-        <w:t>Local Elections, Legislative Elections, European Parliament Elections, Presidential Elections).</w:t>
-      </w:r>
-      <w:r>
-        <w:rPr>
-          <w:rFonts w:ascii="Times New Roman" w:hAnsi="Times New Roman" w:cs="Times New Roman"/>
-          <w:sz w:val="24"/>
-          <w:szCs w:val="24"/>
-          <w:lang w:val="en-US"/>
-        </w:rPr>
-        <w:t xml:space="preserve"> It is meant to make voting easier (especially for the diaspora and for the elections that require you to vote at a specific polling station) and thus increase the over all presence at each election (because so far it is extremely disappointing).</w:t>
-      </w:r>
-    </w:p>
-    <w:p>
-      <w:pPr>
-        <w:spacing w:after="0" w:line="240" w:lineRule="auto"/>
-        <w:contextualSpacing/>
-        <w:jc w:val="both"/>
-        <w:rPr>
-          <w:rFonts w:ascii="Times New Roman" w:hAnsi="Times New Roman" w:cs="Times New Roman"/>
-          <w:sz w:val="24"/>
-          <w:szCs w:val="24"/>
-          <w:lang w:val="en-US"/>
-        </w:rPr>
-      </w:pPr>
-    </w:p>
-    <w:p>
-      <w:pPr>
-        <w:spacing w:after="0" w:line="240" w:lineRule="auto"/>
-        <w:contextualSpacing/>
-        <w:jc w:val="both"/>
-        <w:rPr>
-          <w:rFonts w:ascii="Times New Roman" w:hAnsi="Times New Roman" w:cs="Times New Roman"/>
-          <w:sz w:val="24"/>
-          <w:szCs w:val="24"/>
-          <w:lang w:val="en-US"/>
-        </w:rPr>
-      </w:pPr>
-    </w:p>
-    <w:p>
-      <w:pPr>
-        <w:spacing w:after="0" w:line="240" w:lineRule="auto"/>
-        <w:contextualSpacing/>
-        <w:jc w:val="both"/>
-        <w:rPr>
-          <w:rFonts w:ascii="Courier New" w:hAnsi="Courier New" w:cs="Courier New"/>
+        <w:t>Project description</w:t>
+      </w:r>
+    </w:p>
+    <w:p>
+      <w:pPr>
+        <w:spacing w:after="0" w:line="240" w:lineRule="auto"/>
+        <w:jc w:val="both"/>
+        <w:rPr>
+          <w:rFonts w:ascii="Aharoni" w:hAnsi="Aharoni" w:cs="Aharoni" w:hint="cs"/>
           <w:b/>
           <w:bCs/>
           <w:sz w:val="28"/>
@@ -190,80 +124,164 @@
           <w:lang w:val="en-US"/>
         </w:rPr>
       </w:pPr>
-      <w:r>
-        <w:rPr>
-          <w:rFonts w:ascii="Courier New" w:hAnsi="Courier New" w:cs="Courier New"/>
+    </w:p>
+    <w:p>
+      <w:pPr>
+        <w:spacing w:after="0" w:line="240" w:lineRule="auto"/>
+        <w:contextualSpacing/>
+        <w:jc w:val="both"/>
+        <w:rPr>
+          <w:rFonts w:ascii="Arial" w:hAnsi="Arial" w:cs="Arial"/>
+          <w:lang w:val="en-US"/>
+        </w:rPr>
+      </w:pPr>
+      <w:r>
+        <w:rPr>
+          <w:rFonts w:ascii="Times New Roman" w:hAnsi="Times New Roman" w:cs="Times New Roman"/>
+          <w:lang w:val="en-US"/>
+        </w:rPr>
+        <w:tab/>
+      </w:r>
+      <w:r>
+        <w:rPr>
+          <w:rFonts w:ascii="Arial" w:hAnsi="Arial" w:cs="Arial"/>
+          <w:lang w:val="en-US"/>
+        </w:rPr>
+        <w:t>An application that allows people from Romania to vote online for any election (</w:t>
+      </w:r>
+      <w:r>
+        <w:rPr>
+          <w:rFonts w:ascii="Arial" w:hAnsi="Arial" w:cs="Arial"/>
+          <w:i/>
+          <w:iCs/>
+          <w:lang w:val="en-US"/>
+        </w:rPr>
+        <w:t>Local Elections, Legislative Elections, European Parliament Elections, Presidential Elections).</w:t>
+      </w:r>
+      <w:r>
+        <w:rPr>
+          <w:rFonts w:ascii="Arial" w:hAnsi="Arial" w:cs="Arial"/>
+          <w:lang w:val="en-US"/>
+        </w:rPr>
+        <w:t xml:space="preserve"> It is meant to make voting easier (especially for the diaspora and for the elections that require you to vote at a specific polling station) and thus increase the over all presence at each election (because so far it is extremely disappointing).</w:t>
+      </w:r>
+    </w:p>
+    <w:p>
+      <w:pPr>
+        <w:spacing w:after="0" w:line="240" w:lineRule="auto"/>
+        <w:contextualSpacing/>
+        <w:jc w:val="both"/>
+        <w:rPr>
+          <w:rFonts w:ascii="Times New Roman" w:hAnsi="Times New Roman" w:cs="Times New Roman"/>
+          <w:sz w:val="24"/>
+          <w:szCs w:val="24"/>
+          <w:lang w:val="en-US"/>
+        </w:rPr>
+      </w:pPr>
+    </w:p>
+    <w:p>
+      <w:pPr>
+        <w:pStyle w:val="ListParagraph"/>
+        <w:numPr>
+          <w:ilvl w:val="0"/>
+          <w:numId w:val="5"/>
+        </w:numPr>
+        <w:spacing w:after="0" w:line="240" w:lineRule="auto"/>
+        <w:jc w:val="both"/>
+        <w:rPr>
+          <w:rFonts w:ascii="Aharoni" w:hAnsi="Aharoni" w:cs="Aharoni"/>
           <w:b/>
           <w:bCs/>
           <w:sz w:val="28"/>
           <w:szCs w:val="28"/>
           <w:lang w:val="en-US"/>
         </w:rPr>
-        <w:t>Project features:</w:t>
-      </w:r>
+      </w:pPr>
+      <w:r>
+        <w:rPr>
+          <w:rFonts w:ascii="Aharoni" w:hAnsi="Aharoni" w:cs="Aharoni" w:hint="cs"/>
+          <w:b/>
+          <w:bCs/>
+          <w:sz w:val="28"/>
+          <w:szCs w:val="28"/>
+          <w:lang w:val="en-US"/>
+        </w:rPr>
+        <w:t>Project features</w:t>
+      </w:r>
+    </w:p>
+    <w:p>
+      <w:pPr>
+        <w:spacing w:after="0" w:line="240" w:lineRule="auto"/>
+        <w:jc w:val="both"/>
+        <w:rPr>
+          <w:rFonts w:ascii="Aharoni" w:hAnsi="Aharoni" w:cs="Aharoni" w:hint="cs"/>
+          <w:b/>
+          <w:bCs/>
+          <w:sz w:val="28"/>
+          <w:szCs w:val="28"/>
+          <w:lang w:val="en-US"/>
+        </w:rPr>
+      </w:pPr>
     </w:p>
     <w:p>
       <w:pPr>
         <w:spacing w:after="0" w:line="240" w:lineRule="auto"/>
         <w:contextualSpacing/>
         <w:jc w:val="both"/>
+        <w:rPr>
+          <w:rFonts w:ascii="Arial" w:hAnsi="Arial" w:cs="Arial"/>
+          <w:lang w:val="en-US"/>
+        </w:rPr>
+      </w:pPr>
+      <w:r>
         <w:rPr>
           <w:rFonts w:ascii="Times New Roman" w:hAnsi="Times New Roman" w:cs="Times New Roman"/>
           <w:sz w:val="24"/>
           <w:szCs w:val="24"/>
           <w:lang w:val="en-US"/>
         </w:rPr>
-      </w:pPr>
-      <w:r>
-        <w:rPr>
-          <w:rFonts w:ascii="Times New Roman" w:hAnsi="Times New Roman" w:cs="Times New Roman"/>
-          <w:sz w:val="24"/>
-          <w:szCs w:val="24"/>
-          <w:lang w:val="en-US"/>
-        </w:rPr>
         <w:tab/>
       </w:r>
       <w:r>
         <w:rPr>
-          <w:rFonts w:ascii="Times New Roman" w:hAnsi="Times New Roman" w:cs="Times New Roman"/>
-          <w:sz w:val="24"/>
-          <w:szCs w:val="24"/>
+          <w:rFonts w:ascii="Arial" w:hAnsi="Arial" w:cs="Arial"/>
           <w:lang w:val="en-US"/>
         </w:rPr>
         <w:t xml:space="preserve">There are </w:t>
       </w:r>
       <w:r>
         <w:rPr>
-          <w:rFonts w:ascii="Times New Roman" w:hAnsi="Times New Roman" w:cs="Times New Roman"/>
-          <w:sz w:val="24"/>
-          <w:szCs w:val="24"/>
+          <w:rFonts w:ascii="Arial" w:hAnsi="Arial" w:cs="Arial"/>
           <w:lang w:val="en-US"/>
         </w:rPr>
         <w:t>3</w:t>
       </w:r>
       <w:r>
         <w:rPr>
-          <w:rFonts w:ascii="Times New Roman" w:hAnsi="Times New Roman" w:cs="Times New Roman"/>
-          <w:sz w:val="24"/>
-          <w:szCs w:val="24"/>
-          <w:lang w:val="en-US"/>
-        </w:rPr>
-        <w:t xml:space="preserve"> types of users</w:t>
-      </w:r>
-      <w:r>
-        <w:rPr>
-          <w:rFonts w:ascii="Times New Roman" w:hAnsi="Times New Roman" w:cs="Times New Roman"/>
-          <w:sz w:val="24"/>
-          <w:szCs w:val="24"/>
+          <w:rFonts w:ascii="Arial" w:hAnsi="Arial" w:cs="Arial"/>
+          <w:lang w:val="en-US"/>
+        </w:rPr>
+        <w:t xml:space="preserve"> types of </w:t>
+      </w:r>
+      <w:r>
+        <w:rPr>
+          <w:rFonts w:ascii="Arial" w:hAnsi="Arial" w:cs="Arial"/>
+          <w:b/>
+          <w:bCs/>
+          <w:lang w:val="en-US"/>
+        </w:rPr>
+        <w:t>users</w:t>
+      </w:r>
+      <w:r>
+        <w:rPr>
+          <w:rFonts w:ascii="Arial" w:hAnsi="Arial" w:cs="Arial"/>
           <w:lang w:val="en-US"/>
         </w:rPr>
         <w:t xml:space="preserve"> (all of them can vote)</w:t>
       </w:r>
       <w:r>
         <w:rPr>
-          <w:rFonts w:ascii="Times New Roman" w:hAnsi="Times New Roman" w:cs="Times New Roman"/>
-          <w:sz w:val="24"/>
-          <w:szCs w:val="24"/>
+          <w:rFonts w:ascii="Arial" w:hAnsi="Arial" w:cs="Arial"/>
           <w:lang w:val="en-US"/>
         </w:rPr>
         <w:t>:</w:t>
@@ -280,17 +298,13 @@
         <w:ind w:left="1440"/>
         <w:jc w:val="both"/>
         <w:rPr>
-          <w:rFonts w:ascii="Times New Roman" w:hAnsi="Times New Roman" w:cs="Times New Roman"/>
-          <w:sz w:val="24"/>
-          <w:szCs w:val="24"/>
-          <w:lang w:val="en-US"/>
-        </w:rPr>
-      </w:pPr>
-      <w:r>
-        <w:rPr>
-          <w:rFonts w:ascii="Times New Roman" w:hAnsi="Times New Roman" w:cs="Times New Roman"/>
-          <w:sz w:val="24"/>
-          <w:szCs w:val="24"/>
+          <w:rFonts w:ascii="Arial" w:hAnsi="Arial" w:cs="Arial"/>
+          <w:lang w:val="en-US"/>
+        </w:rPr>
+      </w:pPr>
+      <w:r>
+        <w:rPr>
+          <w:rFonts w:ascii="Arial" w:hAnsi="Arial" w:cs="Arial"/>
           <w:lang w:val="en-US"/>
         </w:rPr>
         <w:t>admin, who can see the total number of votes from each county;</w:t>
@@ -307,44 +321,34 @@
         <w:ind w:left="1440"/>
         <w:jc w:val="both"/>
         <w:rPr>
-          <w:rFonts w:ascii="Times New Roman" w:hAnsi="Times New Roman" w:cs="Times New Roman"/>
-          <w:sz w:val="24"/>
-          <w:szCs w:val="24"/>
-          <w:lang w:val="en-US"/>
-        </w:rPr>
-      </w:pPr>
-      <w:r>
-        <w:rPr>
-          <w:rFonts w:ascii="Times New Roman" w:hAnsi="Times New Roman" w:cs="Times New Roman"/>
-          <w:sz w:val="24"/>
-          <w:szCs w:val="24"/>
+          <w:rFonts w:ascii="Arial" w:hAnsi="Arial" w:cs="Arial"/>
+          <w:lang w:val="en-US"/>
+        </w:rPr>
+      </w:pPr>
+      <w:r>
+        <w:rPr>
+          <w:rFonts w:ascii="Arial" w:hAnsi="Arial" w:cs="Arial"/>
           <w:lang w:val="en-US"/>
         </w:rPr>
         <w:t>standard person, who is</w:t>
       </w:r>
       <w:r>
         <w:rPr>
-          <w:rFonts w:ascii="Times New Roman" w:hAnsi="Times New Roman" w:cs="Times New Roman"/>
-          <w:sz w:val="24"/>
-          <w:szCs w:val="24"/>
+          <w:rFonts w:ascii="Arial" w:hAnsi="Arial" w:cs="Arial"/>
           <w:lang w:val="en-US"/>
         </w:rPr>
         <w:t xml:space="preserve"> just</w:t>
       </w:r>
       <w:r>
         <w:rPr>
-          <w:rFonts w:ascii="Times New Roman" w:hAnsi="Times New Roman" w:cs="Times New Roman"/>
-          <w:sz w:val="24"/>
-          <w:szCs w:val="24"/>
+          <w:rFonts w:ascii="Arial" w:hAnsi="Arial" w:cs="Arial"/>
           <w:lang w:val="en-US"/>
         </w:rPr>
         <w:t xml:space="preserve"> eligible to vote in the elections</w:t>
       </w:r>
       <w:r>
         <w:rPr>
-          <w:rFonts w:ascii="Times New Roman" w:hAnsi="Times New Roman" w:cs="Times New Roman"/>
-          <w:sz w:val="24"/>
-          <w:szCs w:val="24"/>
+          <w:rFonts w:ascii="Arial" w:hAnsi="Arial" w:cs="Arial"/>
           <w:lang w:val="en-US"/>
         </w:rPr>
         <w:t>;</w:t>
@@ -361,17 +365,13 @@
         <w:ind w:left="1440"/>
         <w:jc w:val="both"/>
         <w:rPr>
-          <w:rFonts w:ascii="Times New Roman" w:hAnsi="Times New Roman" w:cs="Times New Roman"/>
-          <w:sz w:val="24"/>
-          <w:szCs w:val="24"/>
-          <w:lang w:val="en-US"/>
-        </w:rPr>
-      </w:pPr>
-      <w:r>
-        <w:rPr>
-          <w:rFonts w:ascii="Times New Roman" w:hAnsi="Times New Roman" w:cs="Times New Roman"/>
-          <w:sz w:val="24"/>
-          <w:szCs w:val="24"/>
+          <w:rFonts w:ascii="Arial" w:hAnsi="Arial" w:cs="Arial"/>
+          <w:lang w:val="en-US"/>
+        </w:rPr>
+      </w:pPr>
+      <w:r>
+        <w:rPr>
+          <w:rFonts w:ascii="Arial" w:hAnsi="Arial" w:cs="Arial"/>
           <w:lang w:val="en-US"/>
         </w:rPr>
         <w:t>candidate, who has the affiliated political party.</w:t>
@@ -382,9 +382,7 @@
         <w:spacing w:after="0" w:line="240" w:lineRule="auto"/>
         <w:jc w:val="both"/>
         <w:rPr>
-          <w:rFonts w:ascii="Times New Roman" w:hAnsi="Times New Roman" w:cs="Times New Roman"/>
-          <w:sz w:val="24"/>
-          <w:szCs w:val="24"/>
+          <w:rFonts w:ascii="Arial" w:hAnsi="Arial" w:cs="Arial"/>
           <w:lang w:val="en-US"/>
         </w:rPr>
       </w:pPr>
@@ -395,17 +393,17 @@
         <w:ind w:left="720"/>
         <w:jc w:val="both"/>
         <w:rPr>
-          <w:rFonts w:ascii="Times New Roman" w:hAnsi="Times New Roman" w:cs="Times New Roman"/>
-          <w:sz w:val="24"/>
-          <w:szCs w:val="24"/>
-          <w:lang w:val="en-US"/>
-        </w:rPr>
-      </w:pPr>
-      <w:r>
-        <w:rPr>
-          <w:rFonts w:ascii="Times New Roman" w:hAnsi="Times New Roman" w:cs="Times New Roman"/>
-          <w:sz w:val="24"/>
-          <w:szCs w:val="24"/>
+          <w:rFonts w:ascii="Arial" w:hAnsi="Arial" w:cs="Arial"/>
+          <w:b/>
+          <w:bCs/>
+          <w:lang w:val="en-US"/>
+        </w:rPr>
+      </w:pPr>
+      <w:r>
+        <w:rPr>
+          <w:rFonts w:ascii="Arial" w:hAnsi="Arial" w:cs="Arial"/>
+          <w:b/>
+          <w:bCs/>
           <w:lang w:val="en-US"/>
         </w:rPr>
         <w:t>Voting:</w:t>
@@ -421,17 +419,13 @@
         <w:spacing w:after="0" w:line="240" w:lineRule="auto"/>
         <w:jc w:val="both"/>
         <w:rPr>
-          <w:rFonts w:ascii="Times New Roman" w:hAnsi="Times New Roman" w:cs="Times New Roman"/>
-          <w:sz w:val="24"/>
-          <w:szCs w:val="24"/>
-          <w:lang w:val="en-US"/>
-        </w:rPr>
-      </w:pPr>
-      <w:r>
-        <w:rPr>
-          <w:rFonts w:ascii="Times New Roman" w:hAnsi="Times New Roman" w:cs="Times New Roman"/>
-          <w:sz w:val="24"/>
-          <w:szCs w:val="24"/>
+          <w:rFonts w:ascii="Arial" w:hAnsi="Arial" w:cs="Arial"/>
+          <w:lang w:val="en-US"/>
+        </w:rPr>
+      </w:pPr>
+      <w:r>
+        <w:rPr>
+          <w:rFonts w:ascii="Arial" w:hAnsi="Arial" w:cs="Arial"/>
           <w:lang w:val="en-US"/>
         </w:rPr>
         <w:t>a person is required to input his data (name, age, gender, CNP) before voting. After checking that those parameters are valid, the person chooses what election he is voting for (purely for having more specific Java features) and is automatically assigned to his specific county (based on the CNP);</w:t>
@@ -447,17 +441,13 @@
         <w:spacing w:after="0" w:line="240" w:lineRule="auto"/>
         <w:jc w:val="both"/>
         <w:rPr>
-          <w:rFonts w:ascii="Times New Roman" w:hAnsi="Times New Roman" w:cs="Times New Roman"/>
-          <w:sz w:val="24"/>
-          <w:szCs w:val="24"/>
-          <w:lang w:val="en-US"/>
-        </w:rPr>
-      </w:pPr>
-      <w:r>
-        <w:rPr>
-          <w:rFonts w:ascii="Times New Roman" w:hAnsi="Times New Roman" w:cs="Times New Roman"/>
-          <w:sz w:val="24"/>
-          <w:szCs w:val="24"/>
+          <w:rFonts w:ascii="Arial" w:hAnsi="Arial" w:cs="Arial"/>
+          <w:lang w:val="en-US"/>
+        </w:rPr>
+      </w:pPr>
+      <w:r>
+        <w:rPr>
+          <w:rFonts w:ascii="Arial" w:hAnsi="Arial" w:cs="Arial"/>
           <w:lang w:val="en-US"/>
         </w:rPr>
         <w:t>for Presidential and European Parliament elections, the county of the user matters only when counting the votes at the end of the election.</w:t>
@@ -473,35 +463,27 @@
         <w:spacing w:after="0" w:line="240" w:lineRule="auto"/>
         <w:jc w:val="both"/>
         <w:rPr>
-          <w:rFonts w:ascii="Times New Roman" w:hAnsi="Times New Roman" w:cs="Times New Roman"/>
-          <w:sz w:val="24"/>
-          <w:szCs w:val="24"/>
-          <w:lang w:val="en-US"/>
-        </w:rPr>
-      </w:pPr>
-      <w:r>
-        <w:rPr>
-          <w:rFonts w:ascii="Times New Roman" w:hAnsi="Times New Roman" w:cs="Times New Roman"/>
-          <w:sz w:val="24"/>
-          <w:szCs w:val="24"/>
+          <w:rFonts w:ascii="Arial" w:hAnsi="Arial" w:cs="Arial"/>
+          <w:lang w:val="en-US"/>
+        </w:rPr>
+      </w:pPr>
+      <w:r>
+        <w:rPr>
+          <w:rFonts w:ascii="Arial" w:hAnsi="Arial" w:cs="Arial"/>
           <w:lang w:val="en-US"/>
         </w:rPr>
         <w:t>A list with the Political Parties, each with their specific candidates</w:t>
       </w:r>
       <w:r>
         <w:rPr>
-          <w:rFonts w:ascii="Times New Roman" w:hAnsi="Times New Roman" w:cs="Times New Roman"/>
-          <w:sz w:val="24"/>
-          <w:szCs w:val="24"/>
+          <w:rFonts w:ascii="Arial" w:hAnsi="Arial" w:cs="Arial"/>
           <w:lang w:val="en-US"/>
         </w:rPr>
         <w:t xml:space="preserve"> for the respective election</w:t>
       </w:r>
       <w:r>
         <w:rPr>
-          <w:rFonts w:ascii="Times New Roman" w:hAnsi="Times New Roman" w:cs="Times New Roman"/>
-          <w:sz w:val="24"/>
-          <w:szCs w:val="24"/>
+          <w:rFonts w:ascii="Arial" w:hAnsi="Arial" w:cs="Arial"/>
           <w:lang w:val="en-US"/>
         </w:rPr>
         <w:t>, is displayed;</w:t>
@@ -517,17 +499,13 @@
         <w:spacing w:after="0" w:line="240" w:lineRule="auto"/>
         <w:jc w:val="both"/>
         <w:rPr>
-          <w:rFonts w:ascii="Times New Roman" w:hAnsi="Times New Roman" w:cs="Times New Roman"/>
-          <w:sz w:val="24"/>
-          <w:szCs w:val="24"/>
-          <w:lang w:val="en-US"/>
-        </w:rPr>
-      </w:pPr>
-      <w:r>
-        <w:rPr>
-          <w:rFonts w:ascii="Times New Roman" w:hAnsi="Times New Roman" w:cs="Times New Roman"/>
-          <w:sz w:val="24"/>
-          <w:szCs w:val="24"/>
+          <w:rFonts w:ascii="Arial" w:hAnsi="Arial" w:cs="Arial"/>
+          <w:lang w:val="en-US"/>
+        </w:rPr>
+      </w:pPr>
+      <w:r>
+        <w:rPr>
+          <w:rFonts w:ascii="Arial" w:hAnsi="Arial" w:cs="Arial"/>
           <w:lang w:val="en-US"/>
         </w:rPr>
         <w:t>in the case of a Referendum, only the question and the answers are displayed.</w:t>
@@ -543,35 +521,27 @@
         <w:spacing w:after="0" w:line="240" w:lineRule="auto"/>
         <w:jc w:val="both"/>
         <w:rPr>
-          <w:rFonts w:ascii="Times New Roman" w:hAnsi="Times New Roman" w:cs="Times New Roman"/>
-          <w:sz w:val="24"/>
-          <w:szCs w:val="24"/>
-          <w:lang w:val="en-US"/>
-        </w:rPr>
-      </w:pPr>
-      <w:r>
-        <w:rPr>
-          <w:rFonts w:ascii="Times New Roman" w:hAnsi="Times New Roman" w:cs="Times New Roman"/>
-          <w:sz w:val="24"/>
-          <w:szCs w:val="24"/>
+          <w:rFonts w:ascii="Arial" w:hAnsi="Arial" w:cs="Arial"/>
+          <w:lang w:val="en-US"/>
+        </w:rPr>
+      </w:pPr>
+      <w:r>
+        <w:rPr>
+          <w:rFonts w:ascii="Arial" w:hAnsi="Arial" w:cs="Arial"/>
           <w:lang w:val="en-US"/>
         </w:rPr>
         <w:t>The person places their vote for each ballot</w:t>
       </w:r>
       <w:r>
         <w:rPr>
-          <w:rFonts w:ascii="Times New Roman" w:hAnsi="Times New Roman" w:cs="Times New Roman"/>
-          <w:sz w:val="24"/>
-          <w:szCs w:val="24"/>
+          <w:rFonts w:ascii="Arial" w:hAnsi="Arial" w:cs="Arial"/>
           <w:lang w:val="en-US"/>
         </w:rPr>
         <w:t xml:space="preserve"> (if more are required for an election)</w:t>
       </w:r>
       <w:r>
         <w:rPr>
-          <w:rFonts w:ascii="Times New Roman" w:hAnsi="Times New Roman" w:cs="Times New Roman"/>
-          <w:sz w:val="24"/>
-          <w:szCs w:val="24"/>
+          <w:rFonts w:ascii="Arial" w:hAnsi="Arial" w:cs="Arial"/>
           <w:lang w:val="en-US"/>
         </w:rPr>
         <w:t>;</w:t>
@@ -587,17 +557,13 @@
         <w:spacing w:after="0" w:line="240" w:lineRule="auto"/>
         <w:jc w:val="both"/>
         <w:rPr>
-          <w:rFonts w:ascii="Times New Roman" w:hAnsi="Times New Roman" w:cs="Times New Roman"/>
-          <w:sz w:val="24"/>
-          <w:szCs w:val="24"/>
-          <w:lang w:val="en-US"/>
-        </w:rPr>
-      </w:pPr>
-      <w:r>
-        <w:rPr>
-          <w:rFonts w:ascii="Times New Roman" w:hAnsi="Times New Roman" w:cs="Times New Roman"/>
-          <w:sz w:val="24"/>
-          <w:szCs w:val="24"/>
+          <w:rFonts w:ascii="Arial" w:hAnsi="Arial" w:cs="Arial"/>
+          <w:lang w:val="en-US"/>
+        </w:rPr>
+      </w:pPr>
+      <w:r>
+        <w:rPr>
+          <w:rFonts w:ascii="Arial" w:hAnsi="Arial" w:cs="Arial"/>
           <w:lang w:val="en-US"/>
         </w:rPr>
         <w:t>A person can vote only once.</w:t>
@@ -608,9 +574,7 @@
         <w:spacing w:after="0" w:line="240" w:lineRule="auto"/>
         <w:jc w:val="both"/>
         <w:rPr>
-          <w:rFonts w:ascii="Times New Roman" w:hAnsi="Times New Roman" w:cs="Times New Roman"/>
-          <w:sz w:val="24"/>
-          <w:szCs w:val="24"/>
+          <w:rFonts w:ascii="Arial" w:hAnsi="Arial" w:cs="Arial"/>
           <w:lang w:val="en-US"/>
         </w:rPr>
       </w:pPr>
@@ -626,26 +590,20 @@
         <w:ind w:left="720"/>
         <w:jc w:val="both"/>
         <w:rPr>
-          <w:rFonts w:ascii="Times New Roman" w:hAnsi="Times New Roman" w:cs="Times New Roman"/>
-          <w:sz w:val="24"/>
-          <w:szCs w:val="24"/>
-          <w:lang w:val="en-US"/>
-        </w:rPr>
-      </w:pPr>
-      <w:r>
-        <w:rPr>
-          <w:rFonts w:ascii="Times New Roman" w:hAnsi="Times New Roman" w:cs="Times New Roman"/>
-          <w:sz w:val="24"/>
-          <w:szCs w:val="24"/>
+          <w:rFonts w:ascii="Arial" w:hAnsi="Arial" w:cs="Arial"/>
+          <w:lang w:val="en-US"/>
+        </w:rPr>
+      </w:pPr>
+      <w:r>
+        <w:rPr>
+          <w:rFonts w:ascii="Arial" w:hAnsi="Arial" w:cs="Arial"/>
           <w:lang w:val="en-US"/>
         </w:rPr>
         <w:t>the total number of votes is computed for each county and then summed up for the whole country</w:t>
       </w:r>
       <w:r>
         <w:rPr>
-          <w:rFonts w:ascii="Times New Roman" w:hAnsi="Times New Roman" w:cs="Times New Roman"/>
-          <w:sz w:val="24"/>
-          <w:szCs w:val="24"/>
+          <w:rFonts w:ascii="Arial" w:hAnsi="Arial" w:cs="Arial"/>
           <w:lang w:val="en-US"/>
         </w:rPr>
         <w:t>;</w:t>
@@ -662,17 +620,13 @@
         <w:ind w:left="720"/>
         <w:jc w:val="both"/>
         <w:rPr>
-          <w:rFonts w:ascii="Times New Roman" w:hAnsi="Times New Roman" w:cs="Times New Roman"/>
-          <w:sz w:val="24"/>
-          <w:szCs w:val="24"/>
-          <w:lang w:val="en-US"/>
-        </w:rPr>
-      </w:pPr>
-      <w:r>
-        <w:rPr>
-          <w:rFonts w:ascii="Times New Roman" w:hAnsi="Times New Roman" w:cs="Times New Roman"/>
-          <w:sz w:val="24"/>
-          <w:szCs w:val="24"/>
+          <w:rFonts w:ascii="Arial" w:hAnsi="Arial" w:cs="Arial"/>
+          <w:lang w:val="en-US"/>
+        </w:rPr>
+      </w:pPr>
+      <w:r>
+        <w:rPr>
+          <w:rFonts w:ascii="Arial" w:hAnsi="Arial" w:cs="Arial"/>
           <w:lang w:val="en-US"/>
         </w:rPr>
         <w:t>a page with those statistics is displayed, which can be seen only by the administrator of the system;</w:t>
@@ -689,17 +643,13 @@
         <w:ind w:left="720"/>
         <w:jc w:val="both"/>
         <w:rPr>
-          <w:rFonts w:ascii="Times New Roman" w:hAnsi="Times New Roman" w:cs="Times New Roman"/>
-          <w:sz w:val="24"/>
-          <w:szCs w:val="24"/>
-          <w:lang w:val="en-US"/>
-        </w:rPr>
-      </w:pPr>
-      <w:r>
-        <w:rPr>
-          <w:rFonts w:ascii="Times New Roman" w:hAnsi="Times New Roman" w:cs="Times New Roman"/>
-          <w:sz w:val="24"/>
-          <w:szCs w:val="24"/>
+          <w:rFonts w:ascii="Arial" w:hAnsi="Arial" w:cs="Arial"/>
+          <w:lang w:val="en-US"/>
+        </w:rPr>
+      </w:pPr>
+      <w:r>
+        <w:rPr>
+          <w:rFonts w:ascii="Arial" w:hAnsi="Arial" w:cs="Arial"/>
           <w:lang w:val="en-US"/>
         </w:rPr>
         <w:t>the voting presence is computed, related to the total population of the country.</w:t>
@@ -716,17 +666,13 @@
         <w:ind w:left="720"/>
         <w:jc w:val="both"/>
         <w:rPr>
-          <w:rFonts w:ascii="Times New Roman" w:hAnsi="Times New Roman" w:cs="Times New Roman"/>
-          <w:sz w:val="24"/>
-          <w:szCs w:val="24"/>
-          <w:lang w:val="en-US"/>
-        </w:rPr>
-      </w:pPr>
-      <w:r>
-        <w:rPr>
-          <w:rFonts w:ascii="Times New Roman" w:hAnsi="Times New Roman" w:cs="Times New Roman"/>
-          <w:sz w:val="24"/>
-          <w:szCs w:val="24"/>
+          <w:rFonts w:ascii="Arial" w:hAnsi="Arial" w:cs="Arial"/>
+          <w:lang w:val="en-US"/>
+        </w:rPr>
+      </w:pPr>
+      <w:r>
+        <w:rPr>
+          <w:rFonts w:ascii="Arial" w:hAnsi="Arial" w:cs="Arial"/>
           <w:lang w:val="en-US"/>
         </w:rPr>
         <w:t>before voting, an informative page with details about each Political Party will be displayed.</w:t>
@@ -757,15 +703,76 @@
           <w:lang w:val="en-US"/>
         </w:rPr>
       </w:pPr>
-      <w:bookmarkStart w:id="0" w:name="_GoBack"/>
-      <w:bookmarkEnd w:id="0"/>
-    </w:p>
-    <w:p>
-      <w:pPr>
-        <w:spacing w:after="0" w:line="240" w:lineRule="auto"/>
-        <w:jc w:val="both"/>
-        <w:rPr>
-          <w:rFonts w:ascii="Courier New" w:hAnsi="Courier New" w:cs="Courier New"/>
+    </w:p>
+    <w:p>
+      <w:pPr>
+        <w:pStyle w:val="ListParagraph"/>
+        <w:numPr>
+          <w:ilvl w:val="0"/>
+          <w:numId w:val="5"/>
+        </w:numPr>
+        <w:spacing w:after="0" w:line="240" w:lineRule="auto"/>
+        <w:jc w:val="both"/>
+        <w:rPr>
+          <w:rFonts w:ascii="Aharoni" w:hAnsi="Aharoni" w:cs="Aharoni"/>
+          <w:b/>
+          <w:bCs/>
+          <w:sz w:val="28"/>
+          <w:szCs w:val="28"/>
+          <w:lang w:val="en-US"/>
+        </w:rPr>
+      </w:pPr>
+      <w:r>
+        <w:rPr>
+          <w:rFonts w:ascii="Aharoni" w:hAnsi="Aharoni" w:cs="Aharoni" w:hint="cs"/>
+          <w:b/>
+          <w:bCs/>
+          <w:sz w:val="28"/>
+          <w:szCs w:val="28"/>
+          <w:lang w:val="en-US"/>
+        </w:rPr>
+        <w:t>Project features I would like to implement</w:t>
+      </w:r>
+      <w:r>
+        <w:rPr>
+          <w:rFonts w:ascii="Aharoni" w:hAnsi="Aharoni" w:cs="Aharoni" w:hint="cs"/>
+          <w:b/>
+          <w:bCs/>
+          <w:sz w:val="28"/>
+          <w:szCs w:val="28"/>
+          <w:lang w:val="en-US"/>
+        </w:rPr>
+        <w:t xml:space="preserve"> (</w:t>
+      </w:r>
+      <w:r>
+        <w:rPr>
+          <w:rFonts w:ascii="Aharoni" w:hAnsi="Aharoni" w:cs="Aharoni" w:hint="cs"/>
+          <w:b/>
+          <w:bCs/>
+          <w:sz w:val="28"/>
+          <w:szCs w:val="28"/>
+          <w:lang w:val="en-US"/>
+        </w:rPr>
+        <w:t>if I have enough time</w:t>
+      </w:r>
+      <w:r>
+        <w:rPr>
+          <w:rFonts w:ascii="Aharoni" w:hAnsi="Aharoni" w:cs="Aharoni" w:hint="cs"/>
+          <w:b/>
+          <w:bCs/>
+          <w:sz w:val="28"/>
+          <w:szCs w:val="28"/>
+          <w:lang w:val="en-US"/>
+        </w:rPr>
+        <w:t>)</w:t>
+      </w:r>
+    </w:p>
+    <w:p>
+      <w:pPr>
+        <w:spacing w:after="0" w:line="240" w:lineRule="auto"/>
+        <w:jc w:val="both"/>
+        <w:rPr>
+          <w:rFonts w:ascii="Aharoni" w:hAnsi="Aharoni" w:cs="Aharoni" w:hint="cs"/>
           <w:b/>
           <w:bCs/>
           <w:sz w:val="24"/>
@@ -773,61 +780,6 @@
           <w:lang w:val="en-US"/>
         </w:rPr>
       </w:pPr>
-      <w:r>
-        <w:rPr>
-          <w:rFonts w:ascii="Courier New" w:hAnsi="Courier New" w:cs="Courier New"/>
-          <w:b/>
-          <w:bCs/>
-          <w:sz w:val="24"/>
-          <w:szCs w:val="24"/>
-          <w:lang w:val="en-US"/>
-        </w:rPr>
-        <w:t>Project features I would like to implement</w:t>
-      </w:r>
-      <w:r>
-        <w:rPr>
-          <w:rFonts w:ascii="Courier New" w:hAnsi="Courier New" w:cs="Courier New"/>
-          <w:b/>
-          <w:bCs/>
-          <w:sz w:val="24"/>
-          <w:szCs w:val="24"/>
-          <w:lang w:val="en-US"/>
-        </w:rPr>
-        <w:t xml:space="preserve"> (</w:t>
-      </w:r>
-      <w:r>
-        <w:rPr>
-          <w:rFonts w:ascii="Courier New" w:hAnsi="Courier New" w:cs="Courier New"/>
-          <w:b/>
-          <w:bCs/>
-          <w:sz w:val="24"/>
-          <w:szCs w:val="24"/>
-          <w:lang w:val="en-US"/>
-        </w:rPr>
-        <w:t>if I have enough time</w:t>
-      </w:r>
-      <w:r>
-        <w:rPr>
-          <w:rFonts w:ascii="Courier New" w:hAnsi="Courier New" w:cs="Courier New"/>
-          <w:b/>
-          <w:bCs/>
-          <w:sz w:val="24"/>
-          <w:szCs w:val="24"/>
-          <w:lang w:val="en-US"/>
-        </w:rPr>
-        <w:t>)</w:t>
-      </w:r>
-      <w:r>
-        <w:rPr>
-          <w:rFonts w:ascii="Courier New" w:hAnsi="Courier New" w:cs="Courier New"/>
-          <w:b/>
-          <w:bCs/>
-          <w:sz w:val="24"/>
-          <w:szCs w:val="24"/>
-          <w:lang w:val="en-US"/>
-        </w:rPr>
-        <w:t>:</w:t>
-      </w:r>
     </w:p>
     <w:p>
       <w:pPr>
@@ -839,74 +791,60 @@
         <w:spacing w:after="0" w:line="240" w:lineRule="auto"/>
         <w:jc w:val="both"/>
         <w:rPr>
-          <w:rFonts w:ascii="Courier New" w:hAnsi="Courier New" w:cs="Courier New"/>
+          <w:rFonts w:ascii="Arial" w:hAnsi="Arial" w:cs="Arial"/>
           <w:b/>
           <w:bCs/>
-          <w:sz w:val="24"/>
-          <w:szCs w:val="24"/>
-          <w:lang w:val="en-US"/>
-        </w:rPr>
-      </w:pPr>
-      <w:r>
-        <w:rPr>
-          <w:rFonts w:ascii="Times New Roman" w:hAnsi="Times New Roman" w:cs="Times New Roman"/>
-          <w:sz w:val="24"/>
-          <w:szCs w:val="24"/>
-          <w:lang w:val="en-US"/>
-        </w:rPr>
-        <w:t xml:space="preserve">generalize the platform, so </w:t>
-      </w:r>
-      <w:proofErr w:type="gramStart"/>
-      <w:r>
-        <w:rPr>
-          <w:rFonts w:ascii="Times New Roman" w:hAnsi="Times New Roman" w:cs="Times New Roman"/>
-          <w:sz w:val="24"/>
-          <w:szCs w:val="24"/>
-          <w:lang w:val="en-US"/>
-        </w:rPr>
-        <w:t>an</w:t>
-      </w:r>
-      <w:proofErr w:type="gramEnd"/>
-      <w:r>
-        <w:rPr>
-          <w:rFonts w:ascii="Times New Roman" w:hAnsi="Times New Roman" w:cs="Times New Roman"/>
-          <w:sz w:val="24"/>
-          <w:szCs w:val="24"/>
-          <w:lang w:val="en-US"/>
-        </w:rPr>
-        <w:t xml:space="preserve"> user can set up a specific type of election (e.g. voting for Student Representatives)</w:t>
-      </w:r>
-    </w:p>
-    <w:p>
-      <w:pPr>
-        <w:spacing w:after="0" w:line="240" w:lineRule="auto"/>
-        <w:jc w:val="both"/>
-        <w:rPr>
-          <w:rFonts w:ascii="Courier New" w:hAnsi="Courier New" w:cs="Courier New"/>
+          <w:lang w:val="en-US"/>
+        </w:rPr>
+      </w:pPr>
+      <w:r>
+        <w:rPr>
+          <w:rFonts w:ascii="Arial" w:hAnsi="Arial" w:cs="Arial"/>
+          <w:lang w:val="en-US"/>
+        </w:rPr>
+        <w:t>generalize the platform, so an user can set up a specific type of election (e.g. voting for Student Representative</w:t>
+      </w:r>
+      <w:r>
+        <w:rPr>
+          <w:rFonts w:ascii="Arial" w:hAnsi="Arial" w:cs="Arial"/>
+          <w:lang w:val="en-US"/>
+        </w:rPr>
+        <w:t xml:space="preserve"> Council</w:t>
+      </w:r>
+      <w:bookmarkStart w:id="0" w:name="_GoBack"/>
+      <w:bookmarkEnd w:id="0"/>
+      <w:r>
+        <w:rPr>
+          <w:rFonts w:ascii="Arial" w:hAnsi="Arial" w:cs="Arial"/>
+          <w:lang w:val="en-US"/>
+        </w:rPr>
+        <w:t>)</w:t>
+      </w:r>
+    </w:p>
+    <w:p>
+      <w:pPr>
+        <w:spacing w:after="0" w:line="240" w:lineRule="auto"/>
+        <w:jc w:val="both"/>
+        <w:rPr>
+          <w:rFonts w:ascii="Arial" w:hAnsi="Arial" w:cs="Arial"/>
           <w:b/>
           <w:bCs/>
-          <w:sz w:val="24"/>
-          <w:szCs w:val="24"/>
-          <w:lang w:val="en-US"/>
-        </w:rPr>
-      </w:pPr>
-    </w:p>
-    <w:p>
-      <w:pPr>
-        <w:spacing w:after="0" w:line="240" w:lineRule="auto"/>
-        <w:jc w:val="both"/>
-        <w:rPr>
-          <w:rFonts w:ascii="Times New Roman" w:hAnsi="Times New Roman" w:cs="Times New Roman"/>
-          <w:sz w:val="24"/>
-          <w:szCs w:val="24"/>
-          <w:lang w:val="en-US"/>
-        </w:rPr>
-      </w:pPr>
-      <w:r>
-        <w:rPr>
-          <w:rFonts w:ascii="Times New Roman" w:hAnsi="Times New Roman" w:cs="Times New Roman"/>
-          <w:sz w:val="24"/>
-          <w:szCs w:val="24"/>
+          <w:lang w:val="en-US"/>
+        </w:rPr>
+      </w:pPr>
+    </w:p>
+    <w:p>
+      <w:pPr>
+        <w:spacing w:after="0" w:line="240" w:lineRule="auto"/>
+        <w:jc w:val="both"/>
+        <w:rPr>
+          <w:rFonts w:ascii="Arial" w:hAnsi="Arial" w:cs="Arial"/>
+          <w:lang w:val="en-US"/>
+        </w:rPr>
+      </w:pPr>
+      <w:r>
+        <w:rPr>
+          <w:rFonts w:ascii="Arial" w:hAnsi="Arial" w:cs="Arial"/>
           <w:lang w:val="en-US"/>
         </w:rPr>
         <w:t>I have the same type of users as before;</w:t>
@@ -917,29 +855,23 @@
         <w:spacing w:after="0" w:line="240" w:lineRule="auto"/>
         <w:jc w:val="both"/>
         <w:rPr>
-          <w:rFonts w:ascii="Times New Roman" w:hAnsi="Times New Roman" w:cs="Times New Roman"/>
-          <w:sz w:val="24"/>
-          <w:szCs w:val="24"/>
-          <w:lang w:val="en-US"/>
-        </w:rPr>
-      </w:pPr>
-    </w:p>
-    <w:p>
-      <w:pPr>
-        <w:spacing w:after="0" w:line="240" w:lineRule="auto"/>
-        <w:jc w:val="both"/>
-        <w:rPr>
-          <w:rFonts w:ascii="Times New Roman" w:hAnsi="Times New Roman" w:cs="Times New Roman"/>
-          <w:sz w:val="24"/>
-          <w:szCs w:val="24"/>
-          <w:lang w:val="en-US"/>
-        </w:rPr>
-      </w:pPr>
-      <w:r>
-        <w:rPr>
-          <w:rFonts w:ascii="Times New Roman" w:hAnsi="Times New Roman" w:cs="Times New Roman"/>
-          <w:sz w:val="24"/>
-          <w:szCs w:val="24"/>
+          <w:rFonts w:ascii="Arial" w:hAnsi="Arial" w:cs="Arial"/>
+          <w:lang w:val="en-US"/>
+        </w:rPr>
+      </w:pPr>
+    </w:p>
+    <w:p>
+      <w:pPr>
+        <w:spacing w:after="0" w:line="240" w:lineRule="auto"/>
+        <w:jc w:val="both"/>
+        <w:rPr>
+          <w:rFonts w:ascii="Arial" w:hAnsi="Arial" w:cs="Arial"/>
+          <w:lang w:val="en-US"/>
+        </w:rPr>
+      </w:pPr>
+      <w:r>
+        <w:rPr>
+          <w:rFonts w:ascii="Arial" w:hAnsi="Arial" w:cs="Arial"/>
           <w:lang w:val="en-US"/>
         </w:rPr>
         <w:t>An administrator can:</w:t>
@@ -955,17 +887,13 @@
         <w:spacing w:after="0" w:line="240" w:lineRule="auto"/>
         <w:jc w:val="both"/>
         <w:rPr>
-          <w:rFonts w:ascii="Times New Roman" w:hAnsi="Times New Roman" w:cs="Times New Roman"/>
-          <w:sz w:val="24"/>
-          <w:szCs w:val="24"/>
-          <w:lang w:val="en-US"/>
-        </w:rPr>
-      </w:pPr>
-      <w:r>
-        <w:rPr>
-          <w:rFonts w:ascii="Times New Roman" w:hAnsi="Times New Roman" w:cs="Times New Roman"/>
-          <w:sz w:val="24"/>
-          <w:szCs w:val="24"/>
+          <w:rFonts w:ascii="Arial" w:hAnsi="Arial" w:cs="Arial"/>
+          <w:lang w:val="en-US"/>
+        </w:rPr>
+      </w:pPr>
+      <w:r>
+        <w:rPr>
+          <w:rFonts w:ascii="Arial" w:hAnsi="Arial" w:cs="Arial"/>
           <w:lang w:val="en-US"/>
         </w:rPr>
         <w:t>specify the name and details of the election;</w:t>
@@ -981,17 +909,13 @@
         <w:spacing w:after="0" w:line="240" w:lineRule="auto"/>
         <w:jc w:val="both"/>
         <w:rPr>
-          <w:rFonts w:ascii="Times New Roman" w:hAnsi="Times New Roman" w:cs="Times New Roman"/>
-          <w:sz w:val="24"/>
-          <w:szCs w:val="24"/>
-          <w:lang w:val="en-US"/>
-        </w:rPr>
-      </w:pPr>
-      <w:r>
-        <w:rPr>
-          <w:rFonts w:ascii="Times New Roman" w:hAnsi="Times New Roman" w:cs="Times New Roman"/>
-          <w:sz w:val="24"/>
-          <w:szCs w:val="24"/>
+          <w:rFonts w:ascii="Arial" w:hAnsi="Arial" w:cs="Arial"/>
+          <w:lang w:val="en-US"/>
+        </w:rPr>
+      </w:pPr>
+      <w:r>
+        <w:rPr>
+          <w:rFonts w:ascii="Arial" w:hAnsi="Arial" w:cs="Arial"/>
           <w:lang w:val="en-US"/>
         </w:rPr>
         <w:t>input the candidates that compete for each specified position;</w:t>
@@ -1007,17 +931,13 @@
         <w:spacing w:after="0" w:line="240" w:lineRule="auto"/>
         <w:jc w:val="both"/>
         <w:rPr>
-          <w:rFonts w:ascii="Times New Roman" w:hAnsi="Times New Roman" w:cs="Times New Roman"/>
-          <w:sz w:val="24"/>
-          <w:szCs w:val="24"/>
-          <w:lang w:val="en-US"/>
-        </w:rPr>
-      </w:pPr>
-      <w:r>
-        <w:rPr>
-          <w:rFonts w:ascii="Times New Roman" w:hAnsi="Times New Roman" w:cs="Times New Roman"/>
-          <w:sz w:val="24"/>
-          <w:szCs w:val="24"/>
+          <w:rFonts w:ascii="Arial" w:hAnsi="Arial" w:cs="Arial"/>
+          <w:lang w:val="en-US"/>
+        </w:rPr>
+      </w:pPr>
+      <w:r>
+        <w:rPr>
+          <w:rFonts w:ascii="Arial" w:hAnsi="Arial" w:cs="Arial"/>
           <w:lang w:val="en-US"/>
         </w:rPr>
         <w:t>input the details that a person must meet in order to be able to vote in that election.</w:t>
@@ -1262,144 +1182,235 @@
     </w:lvl>
   </w:abstractNum>
   <w:abstractNum w:abstractNumId="2" w15:restartNumberingAfterBreak="0">
+    <w:nsid w:val="3488127F"/>
+    <w:multiLevelType w:val="hybridMultilevel"/>
+    <w:tmpl w:val="B7B4198A"/>
+    <w:lvl w:ilvl="0" w:tplc="0596C798">
+      <w:start w:val="1"/>
+      <w:numFmt w:val="decimal"/>
+      <w:lvlText w:val="%1."/>
+      <w:lvlJc w:val="left"/>
+      <w:pPr>
+        <w:ind w:left="720" w:hanging="360"/>
+      </w:pPr>
+      <w:rPr>
+        <w:rFonts w:hint="default"/>
+        <w:sz w:val="36"/>
+        <w:szCs w:val="36"/>
+      </w:rPr>
+    </w:lvl>
+    <w:lvl w:ilvl="1" w:tplc="04090019" w:tentative="1">
+      <w:start w:val="1"/>
+      <w:numFmt w:val="lowerLetter"/>
+      <w:lvlText w:val="%2."/>
+      <w:lvlJc w:val="left"/>
+      <w:pPr>
+        <w:ind w:left="1440" w:hanging="360"/>
+      </w:pPr>
+    </w:lvl>
+    <w:lvl w:ilvl="2" w:tplc="0409001B" w:tentative="1">
+      <w:start w:val="1"/>
+      <w:numFmt w:val="lowerRoman"/>
+      <w:lvlText w:val="%3."/>
+      <w:lvlJc w:val="right"/>
+      <w:pPr>
+        <w:ind w:left="2160" w:hanging="180"/>
+      </w:pPr>
+    </w:lvl>
+    <w:lvl w:ilvl="3" w:tplc="0409000F" w:tentative="1">
+      <w:start w:val="1"/>
+      <w:numFmt w:val="decimal"/>
+      <w:lvlText w:val="%4."/>
+      <w:lvlJc w:val="left"/>
+      <w:pPr>
+        <w:ind w:left="2880" w:hanging="360"/>
+      </w:pPr>
+    </w:lvl>
+    <w:lvl w:ilvl="4" w:tplc="04090019" w:tentative="1">
+      <w:start w:val="1"/>
+      <w:numFmt w:val="lowerLetter"/>
+      <w:lvlText w:val="%5."/>
+      <w:lvlJc w:val="left"/>
+      <w:pPr>
+        <w:ind w:left="3600" w:hanging="360"/>
+      </w:pPr>
+    </w:lvl>
+    <w:lvl w:ilvl="5" w:tplc="0409001B" w:tentative="1">
+      <w:start w:val="1"/>
+      <w:numFmt w:val="lowerRoman"/>
+      <w:lvlText w:val="%6."/>
+      <w:lvlJc w:val="right"/>
+      <w:pPr>
+        <w:ind w:left="4320" w:hanging="180"/>
+      </w:pPr>
+    </w:lvl>
+    <w:lvl w:ilvl="6" w:tplc="0409000F" w:tentative="1">
+      <w:start w:val="1"/>
+      <w:numFmt w:val="decimal"/>
+      <w:lvlText w:val="%7."/>
+      <w:lvlJc w:val="left"/>
+      <w:pPr>
+        <w:ind w:left="5040" w:hanging="360"/>
+      </w:pPr>
+    </w:lvl>
+    <w:lvl w:ilvl="7" w:tplc="04090019" w:tentative="1">
+      <w:start w:val="1"/>
+      <w:numFmt w:val="lowerLetter"/>
+      <w:lvlText w:val="%8."/>
+      <w:lvlJc w:val="left"/>
+      <w:pPr>
+        <w:ind w:left="5760" w:hanging="360"/>
+      </w:pPr>
+    </w:lvl>
+    <w:lvl w:ilvl="8" w:tplc="0409001B" w:tentative="1">
+      <w:start w:val="1"/>
+      <w:numFmt w:val="lowerRoman"/>
+      <w:lvlText w:val="%9."/>
+      <w:lvlJc w:val="right"/>
+      <w:pPr>
+        <w:ind w:left="6480" w:hanging="180"/>
+      </w:pPr>
+    </w:lvl>
+  </w:abstractNum>
+  <w:abstractNum w:abstractNumId="3" w15:restartNumberingAfterBreak="0">
     <w:nsid w:val="4A136FDC"/>
     <w:multiLevelType w:val="hybridMultilevel"/>
-    <w:tmpl w:val="086E9CB4"/>
-    <w:lvl w:ilvl="0" w:tplc="04090003">
+    <w:tmpl w:val="F77021B6"/>
+    <w:lvl w:ilvl="0" w:tplc="04090001">
+      <w:start w:val="1"/>
+      <w:numFmt w:val="bullet"/>
+      <w:lvlText w:val=""/>
+      <w:lvlJc w:val="left"/>
+      <w:pPr>
+        <w:ind w:left="1800" w:hanging="360"/>
+      </w:pPr>
+      <w:rPr>
+        <w:rFonts w:ascii="Symbol" w:hAnsi="Symbol" w:hint="default"/>
+      </w:rPr>
+    </w:lvl>
+    <w:lvl w:ilvl="1" w:tplc="04090003" w:tentative="1">
       <w:start w:val="1"/>
       <w:numFmt w:val="bullet"/>
       <w:lvlText w:val="o"/>
       <w:lvlJc w:val="left"/>
       <w:pPr>
-        <w:ind w:left="1800" w:hanging="360"/>
+        <w:ind w:left="2520" w:hanging="360"/>
       </w:pPr>
       <w:rPr>
         <w:rFonts w:ascii="Courier New" w:hAnsi="Courier New" w:cs="Courier New" w:hint="default"/>
       </w:rPr>
     </w:lvl>
-    <w:lvl w:ilvl="1" w:tplc="04090003" w:tentative="1">
+    <w:lvl w:ilvl="2" w:tplc="04090005" w:tentative="1">
+      <w:start w:val="1"/>
+      <w:numFmt w:val="bullet"/>
+      <w:lvlText w:val=""/>
+      <w:lvlJc w:val="left"/>
+      <w:pPr>
+        <w:ind w:left="3240" w:hanging="360"/>
+      </w:pPr>
+      <w:rPr>
+        <w:rFonts w:ascii="Wingdings" w:hAnsi="Wingdings" w:hint="default"/>
+      </w:rPr>
+    </w:lvl>
+    <w:lvl w:ilvl="3" w:tplc="04090001" w:tentative="1">
+      <w:start w:val="1"/>
+      <w:numFmt w:val="bullet"/>
+      <w:lvlText w:val=""/>
+      <w:lvlJc w:val="left"/>
+      <w:pPr>
+        <w:ind w:left="3960" w:hanging="360"/>
+      </w:pPr>
+      <w:rPr>
+        <w:rFonts w:ascii="Symbol" w:hAnsi="Symbol" w:hint="default"/>
+      </w:rPr>
+    </w:lvl>
+    <w:lvl w:ilvl="4" w:tplc="04090003" w:tentative="1">
       <w:start w:val="1"/>
       <w:numFmt w:val="bullet"/>
       <w:lvlText w:val="o"/>
       <w:lvlJc w:val="left"/>
       <w:pPr>
-        <w:ind w:left="2520" w:hanging="360"/>
+        <w:ind w:left="4680" w:hanging="360"/>
       </w:pPr>
       <w:rPr>
         <w:rFonts w:ascii="Courier New" w:hAnsi="Courier New" w:cs="Courier New" w:hint="default"/>
       </w:rPr>
     </w:lvl>
-    <w:lvl w:ilvl="2" w:tplc="04090005" w:tentative="1">
+    <w:lvl w:ilvl="5" w:tplc="04090005" w:tentative="1">
       <w:start w:val="1"/>
       <w:numFmt w:val="bullet"/>
       <w:lvlText w:val=""/>
       <w:lvlJc w:val="left"/>
       <w:pPr>
-        <w:ind w:left="3240" w:hanging="360"/>
+        <w:ind w:left="5400" w:hanging="360"/>
       </w:pPr>
       <w:rPr>
         <w:rFonts w:ascii="Wingdings" w:hAnsi="Wingdings" w:hint="default"/>
       </w:rPr>
     </w:lvl>
-    <w:lvl w:ilvl="3" w:tplc="04090001" w:tentative="1">
+    <w:lvl w:ilvl="6" w:tplc="04090001" w:tentative="1">
       <w:start w:val="1"/>
       <w:numFmt w:val="bullet"/>
       <w:lvlText w:val=""/>
       <w:lvlJc w:val="left"/>
       <w:pPr>
-        <w:ind w:left="3960" w:hanging="360"/>
+        <w:ind w:left="6120" w:hanging="360"/>
       </w:pPr>
       <w:rPr>
         <w:rFonts w:ascii="Symbol" w:hAnsi="Symbol" w:hint="default"/>
       </w:rPr>
     </w:lvl>
-    <w:lvl w:ilvl="4" w:tplc="04090003" w:tentative="1">
+    <w:lvl w:ilvl="7" w:tplc="04090003" w:tentative="1">
       <w:start w:val="1"/>
       <w:numFmt w:val="bullet"/>
       <w:lvlText w:val="o"/>
       <w:lvlJc w:val="left"/>
       <w:pPr>
-        <w:ind w:left="4680" w:hanging="360"/>
+        <w:ind w:left="6840" w:hanging="360"/>
       </w:pPr>
       <w:rPr>
         <w:rFonts w:ascii="Courier New" w:hAnsi="Courier New" w:cs="Courier New" w:hint="default"/>
       </w:rPr>
     </w:lvl>
-    <w:lvl w:ilvl="5" w:tplc="04090005" w:tentative="1">
+    <w:lvl w:ilvl="8" w:tplc="04090005" w:tentative="1">
       <w:start w:val="1"/>
       <w:numFmt w:val="bullet"/>
       <w:lvlText w:val=""/>
       <w:lvlJc w:val="left"/>
       <w:pPr>
-        <w:ind w:left="5400" w:hanging="360"/>
+        <w:ind w:left="7560" w:hanging="360"/>
       </w:pPr>
       <w:rPr>
         <w:rFonts w:ascii="Wingdings" w:hAnsi="Wingdings" w:hint="default"/>
       </w:rPr>
     </w:lvl>
-    <w:lvl w:ilvl="6" w:tplc="04090001" w:tentative="1">
-      <w:start w:val="1"/>
-      <w:numFmt w:val="bullet"/>
-      <w:lvlText w:val=""/>
-      <w:lvlJc w:val="left"/>
-      <w:pPr>
-        <w:ind w:left="6120" w:hanging="360"/>
-      </w:pPr>
-      <w:rPr>
-        <w:rFonts w:ascii="Symbol" w:hAnsi="Symbol" w:hint="default"/>
-      </w:rPr>
-    </w:lvl>
-    <w:lvl w:ilvl="7" w:tplc="04090003" w:tentative="1">
-      <w:start w:val="1"/>
-      <w:numFmt w:val="bullet"/>
-      <w:lvlText w:val="o"/>
-      <w:lvlJc w:val="left"/>
-      <w:pPr>
-        <w:ind w:left="6840" w:hanging="360"/>
-      </w:pPr>
-      <w:rPr>
-        <w:rFonts w:ascii="Courier New" w:hAnsi="Courier New" w:cs="Courier New" w:hint="default"/>
-      </w:rPr>
-    </w:lvl>
-    <w:lvl w:ilvl="8" w:tplc="04090005" w:tentative="1">
-      <w:start w:val="1"/>
-      <w:numFmt w:val="bullet"/>
-      <w:lvlText w:val=""/>
-      <w:lvlJc w:val="left"/>
-      <w:pPr>
-        <w:ind w:left="7560" w:hanging="360"/>
-      </w:pPr>
-      <w:rPr>
-        <w:rFonts w:ascii="Wingdings" w:hAnsi="Wingdings" w:hint="default"/>
-      </w:rPr>
-    </w:lvl>
   </w:abstractNum>
-  <w:abstractNum w:abstractNumId="3" w15:restartNumberingAfterBreak="0">
+  <w:abstractNum w:abstractNumId="4" w15:restartNumberingAfterBreak="0">
     <w:nsid w:val="690D7549"/>
     <w:multiLevelType w:val="hybridMultilevel"/>
-    <w:tmpl w:val="86E0CF36"/>
-    <w:lvl w:ilvl="0" w:tplc="04090003">
-      <w:start w:val="1"/>
-      <w:numFmt w:val="bullet"/>
-      <w:lvlText w:val="o"/>
+    <w:tmpl w:val="741A88D4"/>
+    <w:lvl w:ilvl="0" w:tplc="04090001">
+      <w:start w:val="1"/>
+      <w:numFmt w:val="bullet"/>
+      <w:lvlText w:val=""/>
       <w:lvlJc w:val="left"/>
       <w:pPr>
         <w:ind w:left="1440" w:hanging="360"/>
       </w:pPr>
       <w:rPr>
-        <w:rFonts w:ascii="Courier New" w:hAnsi="Courier New" w:cs="Courier New" w:hint="default"/>
-      </w:rPr>
-    </w:lvl>
-    <w:lvl w:ilvl="1" w:tplc="04090001">
-      <w:start w:val="1"/>
-      <w:numFmt w:val="bullet"/>
-      <w:lvlText w:val=""/>
+        <w:rFonts w:ascii="Symbol" w:hAnsi="Symbol" w:hint="default"/>
+      </w:rPr>
+    </w:lvl>
+    <w:lvl w:ilvl="1" w:tplc="0409000B">
+      <w:start w:val="1"/>
+      <w:numFmt w:val="bullet"/>
+      <w:lvlText w:val=""/>
       <w:lvlJc w:val="left"/>
       <w:pPr>
         <w:ind w:left="2160" w:hanging="360"/>
       </w:pPr>
       <w:rPr>
-        <w:rFonts w:ascii="Symbol" w:hAnsi="Symbol" w:hint="default"/>
+        <w:rFonts w:ascii="Wingdings" w:hAnsi="Wingdings" w:hint="default"/>
       </w:rPr>
     </w:lvl>
     <w:lvl w:ilvl="2" w:tplc="04090005" w:tentative="1">
@@ -1491,13 +1502,16 @@
     <w:abstractNumId w:val="0"/>
   </w:num>
   <w:num w:numId="2">
-    <w:abstractNumId w:val="3"/>
+    <w:abstractNumId w:val="4"/>
   </w:num>
   <w:num w:numId="3">
-    <w:abstractNumId w:val="2"/>
+    <w:abstractNumId w:val="3"/>
   </w:num>
   <w:num w:numId="4">
     <w:abstractNumId w:val="1"/>
+  </w:num>
+  <w:num w:numId="5">
+    <w:abstractNumId w:val="2"/>
   </w:num>
 </w:numbering>
 </file>

</xml_diff>